<commit_message>
Done Data Processing e Chart Interaction
</commit_message>
<xml_diff>
--- a/CPIV-G43/CPIV-G43.docx
+++ b/CPIV-G43/CPIV-G43.docx
@@ -4,7 +4,7 @@
   <w:body>
     <w:tbl>
       <w:tblPr>
-        <w:tblStyle w:val="TabelacomGrelha"/>
+        <w:tblStyle w:val="TableGrid"/>
         <w:tblW w:w="13591" w:type="dxa"/>
         <w:tblBorders>
           <w:top w:val="none" w:sz="0" w:space="0" w:color="auto"/>
@@ -533,7 +533,7 @@
     </w:tbl>
     <w:p>
       <w:pPr>
-        <w:pStyle w:val="Ttulo1"/>
+        <w:pStyle w:val="Heading1"/>
         <w:keepLines w:val="0"/>
         <w:rPr>
           <w:lang w:val="en-US"/>
@@ -548,6 +548,7 @@
     </w:p>
     <w:p>
       <w:pPr>
+        <w:jc w:val="center"/>
         <w:rPr>
           <w:lang w:val="en-US"/>
         </w:rPr>
@@ -558,17 +559,9 @@
           <w:lang w:val="en-US"/>
         </w:rPr>
         <w:drawing>
-          <wp:anchor distT="0" distB="0" distL="114300" distR="114300" simplePos="0" relativeHeight="251659264" behindDoc="0" locked="0" layoutInCell="1" allowOverlap="1" wp14:anchorId="0A4EA72A" wp14:editId="74E4E959">
-            <wp:simplePos x="0" y="0"/>
-            <wp:positionH relativeFrom="margin">
-              <wp:align>center</wp:align>
-            </wp:positionH>
-            <wp:positionV relativeFrom="paragraph">
-              <wp:posOffset>4445</wp:posOffset>
-            </wp:positionV>
-            <wp:extent cx="3460750" cy="1686495"/>
-            <wp:effectExtent l="0" t="0" r="6350" b="9525"/>
-            <wp:wrapNone/>
+          <wp:inline distT="0" distB="0" distL="0" distR="0" wp14:anchorId="0A4EA72A" wp14:editId="5976B0B7">
+            <wp:extent cx="5667375" cy="2761831"/>
+            <wp:effectExtent l="0" t="0" r="0" b="635"/>
             <wp:docPr id="1271965787" name="Imagem 3"/>
             <wp:cNvGraphicFramePr>
               <a:graphicFrameLocks xmlns:a="http://schemas.openxmlformats.org/drawingml/2006/main" noChangeAspect="1"/>
@@ -598,7 +591,7 @@
                   <pic:spPr bwMode="auto">
                     <a:xfrm>
                       <a:off x="0" y="0"/>
-                      <a:ext cx="3460750" cy="1686495"/>
+                      <a:ext cx="5746916" cy="2800593"/>
                     </a:xfrm>
                     <a:prstGeom prst="rect">
                       <a:avLst/>
@@ -611,60 +604,13 @@
                 </pic:pic>
               </a:graphicData>
             </a:graphic>
-            <wp14:sizeRelH relativeFrom="margin">
-              <wp14:pctWidth>0</wp14:pctWidth>
-            </wp14:sizeRelH>
-            <wp14:sizeRelV relativeFrom="margin">
-              <wp14:pctHeight>0</wp14:pctHeight>
-            </wp14:sizeRelV>
-          </wp:anchor>
+          </wp:inline>
         </w:drawing>
-      </w:r>
-      <w:r>
-        <w:rPr>
-          <w:lang w:val="en-US"/>
-        </w:rPr>
-        <w:tab/>
       </w:r>
     </w:p>
     <w:p>
       <w:pPr>
-        <w:rPr>
-          <w:lang w:val="en-US"/>
-        </w:rPr>
-      </w:pPr>
-    </w:p>
-    <w:p>
-      <w:pPr>
-        <w:rPr>
-          <w:lang w:val="en-US"/>
-        </w:rPr>
-      </w:pPr>
-    </w:p>
-    <w:p>
-      <w:pPr>
-        <w:rPr>
-          <w:lang w:val="en-US"/>
-        </w:rPr>
-      </w:pPr>
-    </w:p>
-    <w:p>
-      <w:pPr>
-        <w:rPr>
-          <w:lang w:val="en-US"/>
-        </w:rPr>
-      </w:pPr>
-    </w:p>
-    <w:p>
-      <w:pPr>
-        <w:rPr>
-          <w:lang w:val="en-US"/>
-        </w:rPr>
-      </w:pPr>
-    </w:p>
-    <w:p>
-      <w:pPr>
-        <w:pStyle w:val="PargrafodaLista"/>
+        <w:pStyle w:val="ListParagraph"/>
         <w:numPr>
           <w:ilvl w:val="0"/>
           <w:numId w:val="6"/>
@@ -698,6 +644,7 @@
         <w:t xml:space="preserve">implements the </w:t>
       </w:r>
       <w:proofErr w:type="spellStart"/>
+      <w:proofErr w:type="gramStart"/>
       <w:r>
         <w:rPr>
           <w:i/>
@@ -713,25 +660,22 @@
           <w:iCs/>
           <w:lang w:val="en-US"/>
         </w:rPr>
-        <w:t xml:space="preserve">() </w:t>
-      </w:r>
-      <w:r>
-        <w:rPr>
-          <w:lang w:val="en-US"/>
-        </w:rPr>
-        <w:t>function. Contains the logic for data</w:t>
-      </w:r>
-      <w:r>
-        <w:rPr>
-          <w:lang w:val="en-US"/>
-        </w:rPr>
-        <w:t xml:space="preserve"> </w:t>
-      </w:r>
-      <w:r>
-        <w:rPr>
-          <w:lang w:val="en-US"/>
-        </w:rPr>
-        <w:t>aggregation, scales, rendering arcs and labels, and user interactivity (hover highlights</w:t>
+        <w:t>(</w:t>
+      </w:r>
+      <w:proofErr w:type="gramEnd"/>
+      <w:r>
+        <w:rPr>
+          <w:i/>
+          <w:iCs/>
+          <w:lang w:val="en-US"/>
+        </w:rPr>
+        <w:t xml:space="preserve">) </w:t>
+      </w:r>
+      <w:r>
+        <w:rPr>
+          <w:lang w:val="en-US"/>
+        </w:rPr>
+        <w:t>function. Contains the logic for data aggregation, scales, rendering arcs and labels, and user interactivity (hover highlights</w:t>
       </w:r>
       <w:r>
         <w:rPr>
@@ -761,13 +705,7 @@
         <w:rPr>
           <w:lang w:val="en-US"/>
         </w:rPr>
-        <w:t xml:space="preserve"> </w:t>
-      </w:r>
-      <w:r>
-        <w:rPr>
-          <w:lang w:val="en-US"/>
-        </w:rPr>
-        <w:t xml:space="preserve">It builds the </w:t>
+        <w:t xml:space="preserve"> It builds the </w:t>
       </w:r>
       <w:r>
         <w:rPr>
@@ -786,7 +724,7 @@
     </w:p>
     <w:p>
       <w:pPr>
-        <w:pStyle w:val="PargrafodaLista"/>
+        <w:pStyle w:val="ListParagraph"/>
         <w:numPr>
           <w:ilvl w:val="0"/>
           <w:numId w:val="6"/>
@@ -823,7 +761,21 @@
         <w:rPr>
           <w:lang w:val="en-US"/>
         </w:rPr>
-        <w:t xml:space="preserve">t is similar to </w:t>
+        <w:t xml:space="preserve">t is </w:t>
+      </w:r>
+      <w:proofErr w:type="gramStart"/>
+      <w:r>
+        <w:rPr>
+          <w:lang w:val="en-US"/>
+        </w:rPr>
+        <w:t>similar to</w:t>
+      </w:r>
+      <w:proofErr w:type="gramEnd"/>
+      <w:r>
+        <w:rPr>
+          <w:lang w:val="en-US"/>
+        </w:rPr>
+        <w:t xml:space="preserve"> </w:t>
       </w:r>
       <w:r>
         <w:rPr>
@@ -880,7 +832,7 @@
     </w:p>
     <w:p>
       <w:pPr>
-        <w:pStyle w:val="PargrafodaLista"/>
+        <w:pStyle w:val="ListParagraph"/>
         <w:numPr>
           <w:ilvl w:val="0"/>
           <w:numId w:val="6"/>
@@ -934,6 +886,7 @@
         <w:t xml:space="preserve"> and provides the </w:t>
       </w:r>
       <w:proofErr w:type="spellStart"/>
+      <w:proofErr w:type="gramStart"/>
       <w:r>
         <w:rPr>
           <w:i/>
@@ -949,7 +902,16 @@
           <w:iCs/>
           <w:lang w:val="en-US"/>
         </w:rPr>
-        <w:t>()</w:t>
+        <w:t>(</w:t>
+      </w:r>
+      <w:proofErr w:type="gramEnd"/>
+      <w:r>
+        <w:rPr>
+          <w:i/>
+          <w:iCs/>
+          <w:lang w:val="en-US"/>
+        </w:rPr>
+        <w:t>)</w:t>
       </w:r>
       <w:r>
         <w:rPr>
@@ -974,7 +936,7 @@
     </w:p>
     <w:p>
       <w:pPr>
-        <w:pStyle w:val="PargrafodaLista"/>
+        <w:pStyle w:val="ListParagraph"/>
         <w:numPr>
           <w:ilvl w:val="0"/>
           <w:numId w:val="6"/>
@@ -1028,7 +990,7 @@
     </w:p>
     <w:p>
       <w:pPr>
-        <w:pStyle w:val="Ttulo1"/>
+        <w:pStyle w:val="Heading1"/>
         <w:keepLines w:val="0"/>
         <w:rPr>
           <w:rFonts w:asciiTheme="minorHAnsi" w:eastAsiaTheme="minorHAnsi" w:hAnsiTheme="minorHAnsi" w:cstheme="minorBidi"/>
@@ -1051,7 +1013,7 @@
     </w:p>
     <w:p>
       <w:pPr>
-        <w:pStyle w:val="Ttulo1"/>
+        <w:pStyle w:val="Heading1"/>
         <w:keepLines w:val="0"/>
         <w:rPr>
           <w:lang w:val="en-US"/>
@@ -1072,6 +1034,7 @@
       </w:pPr>
       <w:r>
         <w:rPr>
+          <w:noProof/>
           <w:lang w:val="en-US"/>
         </w:rPr>
         <w:drawing>
@@ -1292,14 +1255,7 @@
         <w:rPr>
           <w:lang w:val="en-US"/>
         </w:rPr>
-        <w:t xml:space="preserve">prevention index (firefighters per km²). A year selector with arrows lets users browse </w:t>
-      </w:r>
-      <w:r>
-        <w:rPr>
-          <w:lang w:val="en-US"/>
-        </w:rPr>
-        <w:lastRenderedPageBreak/>
-        <w:t>yearly snapshots,</w:t>
+        <w:t>prevention index (firefighters per km²). A year selector with arrows lets users browse yearly snapshots,</w:t>
       </w:r>
       <w:r>
         <w:rPr>
@@ -1323,19 +1279,7 @@
         <w:rPr>
           <w:lang w:val="en-US"/>
         </w:rPr>
-        <w:t xml:space="preserve">filter panel </w:t>
-      </w:r>
-      <w:r>
-        <w:rPr>
-          <w:lang w:val="en-US"/>
-        </w:rPr>
-        <w:t>enables them to switch</w:t>
-      </w:r>
-      <w:r>
-        <w:rPr>
-          <w:lang w:val="en-US"/>
-        </w:rPr>
-        <w:t xml:space="preserve"> between metrics.</w:t>
+        <w:t>filter panel enables them to switch between metrics.</w:t>
       </w:r>
       <w:r>
         <w:rPr>
@@ -1403,7 +1347,21 @@
         <w:rPr>
           <w:lang w:val="en-US"/>
         </w:rPr>
-        <w:t>We placed it above the Donut Charts because it conveys more information and we want users to view it first.</w:t>
+        <w:t xml:space="preserve">We placed it above the Donut Charts because it conveys more </w:t>
+      </w:r>
+      <w:proofErr w:type="gramStart"/>
+      <w:r>
+        <w:rPr>
+          <w:lang w:val="en-US"/>
+        </w:rPr>
+        <w:t>information</w:t>
+      </w:r>
+      <w:proofErr w:type="gramEnd"/>
+      <w:r>
+        <w:rPr>
+          <w:lang w:val="en-US"/>
+        </w:rPr>
+        <w:t xml:space="preserve"> and we want users to view it first.</w:t>
       </w:r>
       <w:r>
         <w:rPr>
@@ -1448,10 +1406,18 @@
     </w:p>
     <w:p>
       <w:pPr>
-        <w:rPr>
-          <w:lang w:val="en-US"/>
-        </w:rPr>
-      </w:pPr>
+        <w:pStyle w:val="Heading1"/>
+        <w:keepLines w:val="0"/>
+        <w:rPr>
+          <w:lang w:val="en-US"/>
+        </w:rPr>
+      </w:pPr>
+      <w:r>
+        <w:rPr>
+          <w:lang w:val="en-US"/>
+        </w:rPr>
+        <w:t>Data Processing</w:t>
+      </w:r>
     </w:p>
     <w:p>
       <w:pPr>
@@ -1459,13 +1425,27 @@
           <w:lang w:val="en-US"/>
         </w:rPr>
       </w:pPr>
+      <w:r>
+        <w:rPr>
+          <w:lang w:val="en-US"/>
+        </w:rPr>
+        <w:t>The data preprocessing required for this checkpoint remains unchanged from the previous phase. No additional transformations were necessary, as the dataset was already structured in a way that could be directly integrated into the visual idioms.</w:t>
+      </w:r>
     </w:p>
     <w:p>
       <w:pPr>
-        <w:rPr>
-          <w:lang w:val="en-US"/>
-        </w:rPr>
-      </w:pPr>
+        <w:pStyle w:val="Heading1"/>
+        <w:keepLines w:val="0"/>
+        <w:rPr>
+          <w:lang w:val="en-US"/>
+        </w:rPr>
+      </w:pPr>
+      <w:r>
+        <w:rPr>
+          <w:lang w:val="en-US"/>
+        </w:rPr>
+        <w:t>Chart Interaction</w:t>
+      </w:r>
     </w:p>
     <w:p>
       <w:pPr>
@@ -1473,6 +1453,88 @@
           <w:lang w:val="en-US"/>
         </w:rPr>
       </w:pPr>
+      <w:r>
+        <w:rPr>
+          <w:lang w:val="en-US"/>
+        </w:rPr>
+        <w:t xml:space="preserve">The </w:t>
+      </w:r>
+      <w:r>
+        <w:rPr>
+          <w:b/>
+          <w:bCs/>
+          <w:lang w:val="en-US"/>
+        </w:rPr>
+        <w:t>donut charts</w:t>
+      </w:r>
+      <w:r>
+        <w:rPr>
+          <w:lang w:val="en-US"/>
+        </w:rPr>
+        <w:t xml:space="preserve"> are</w:t>
+      </w:r>
+      <w:r>
+        <w:rPr>
+          <w:lang w:val="en-US"/>
+        </w:rPr>
+        <w:t xml:space="preserve"> </w:t>
+      </w:r>
+      <w:r>
+        <w:rPr>
+          <w:b/>
+          <w:bCs/>
+          <w:lang w:val="en-US"/>
+        </w:rPr>
+        <w:t>interactive</w:t>
+      </w:r>
+      <w:r>
+        <w:rPr>
+          <w:lang w:val="en-US"/>
+        </w:rPr>
+        <w:t xml:space="preserve">. When the user hovers over a slice, it </w:t>
+      </w:r>
+      <w:r>
+        <w:rPr>
+          <w:lang w:val="en-US"/>
+        </w:rPr>
+        <w:t>highlights</w:t>
+      </w:r>
+      <w:r>
+        <w:rPr>
+          <w:lang w:val="en-US"/>
+        </w:rPr>
+        <w:t xml:space="preserve"> it </w:t>
+      </w:r>
+      <w:r>
+        <w:rPr>
+          <w:lang w:val="en-US"/>
+        </w:rPr>
+        <w:t>and a tooltip appears, displaying the exact number of fires for that cause</w:t>
+      </w:r>
+      <w:r>
+        <w:rPr>
+          <w:lang w:val="en-US"/>
+        </w:rPr>
+        <w:t>/dimension</w:t>
+      </w:r>
+      <w:r>
+        <w:rPr>
+          <w:lang w:val="en-US"/>
+        </w:rPr>
+        <w:t>. The dropdown menu functions the same way as in the radial bar chart, allowing the user to select the sub-region and automatically updating the chart accordingly. In addition, two arrow buttons are available to switch between the “Dimensions” and “Causes” views</w:t>
+      </w:r>
+      <w:r>
+        <w:rPr>
+          <w:lang w:val="en-US"/>
+        </w:rPr>
+        <w:t xml:space="preserve"> and to change the year analyzed</w:t>
+      </w:r>
+      <w:r>
+        <w:rPr>
+          <w:lang w:val="en-US"/>
+        </w:rPr>
+        <w:t>, ensuring smooth navigation between the different perspectives of the data.</w:t>
+      </w:r>
     </w:p>
     <w:p>
       <w:pPr>
@@ -1480,159 +1542,96 @@
           <w:lang w:val="en-US"/>
         </w:rPr>
       </w:pPr>
+      <w:r>
+        <w:rPr>
+          <w:lang w:val="en-US"/>
+        </w:rPr>
+        <w:drawing>
+          <wp:inline distT="0" distB="0" distL="0" distR="0" wp14:anchorId="72AFF3CB" wp14:editId="74E8CF31">
+            <wp:extent cx="2754619" cy="1638300"/>
+            <wp:effectExtent l="0" t="0" r="8255" b="0"/>
+            <wp:docPr id="1271470684" name="Picture 1" descr="A yellow circle with numbers and a number of numbers&#10;&#10;AI-generated content may be incorrect."/>
+            <wp:cNvGraphicFramePr>
+              <a:graphicFrameLocks xmlns:a="http://schemas.openxmlformats.org/drawingml/2006/main" noChangeAspect="1"/>
+            </wp:cNvGraphicFramePr>
+            <a:graphic xmlns:a="http://schemas.openxmlformats.org/drawingml/2006/main">
+              <a:graphicData uri="http://schemas.openxmlformats.org/drawingml/2006/picture">
+                <pic:pic xmlns:pic="http://schemas.openxmlformats.org/drawingml/2006/picture">
+                  <pic:nvPicPr>
+                    <pic:cNvPr id="1271470684" name="Picture 1" descr="A yellow circle with numbers and a number of numbers&#10;&#10;AI-generated content may be incorrect."/>
+                    <pic:cNvPicPr/>
+                  </pic:nvPicPr>
+                  <pic:blipFill>
+                    <a:blip r:embed="rId10"/>
+                    <a:stretch>
+                      <a:fillRect/>
+                    </a:stretch>
+                  </pic:blipFill>
+                  <pic:spPr>
+                    <a:xfrm>
+                      <a:off x="0" y="0"/>
+                      <a:ext cx="2764685" cy="1644287"/>
+                    </a:xfrm>
+                    <a:prstGeom prst="rect">
+                      <a:avLst/>
+                    </a:prstGeom>
+                  </pic:spPr>
+                </pic:pic>
+              </a:graphicData>
+            </a:graphic>
+          </wp:inline>
+        </w:drawing>
+      </w:r>
+      <w:r>
+        <w:rPr>
+          <w:noProof/>
+        </w:rPr>
+        <w:t xml:space="preserve"> </w:t>
+      </w:r>
+      <w:r>
+        <w:rPr>
+          <w:lang w:val="en-US"/>
+        </w:rPr>
+        <w:drawing>
+          <wp:inline distT="0" distB="0" distL="0" distR="0" wp14:anchorId="417B8AD3" wp14:editId="153C832C">
+            <wp:extent cx="2857772" cy="1609725"/>
+            <wp:effectExtent l="0" t="0" r="0" b="0"/>
+            <wp:docPr id="265165592" name="Picture 1" descr="A chart with different colored circles&#10;&#10;AI-generated content may be incorrect."/>
+            <wp:cNvGraphicFramePr>
+              <a:graphicFrameLocks xmlns:a="http://schemas.openxmlformats.org/drawingml/2006/main" noChangeAspect="1"/>
+            </wp:cNvGraphicFramePr>
+            <a:graphic xmlns:a="http://schemas.openxmlformats.org/drawingml/2006/main">
+              <a:graphicData uri="http://schemas.openxmlformats.org/drawingml/2006/picture">
+                <pic:pic xmlns:pic="http://schemas.openxmlformats.org/drawingml/2006/picture">
+                  <pic:nvPicPr>
+                    <pic:cNvPr id="265165592" name="Picture 1" descr="A chart with different colored circles&#10;&#10;AI-generated content may be incorrect."/>
+                    <pic:cNvPicPr/>
+                  </pic:nvPicPr>
+                  <pic:blipFill>
+                    <a:blip r:embed="rId11"/>
+                    <a:stretch>
+                      <a:fillRect/>
+                    </a:stretch>
+                  </pic:blipFill>
+                  <pic:spPr>
+                    <a:xfrm>
+                      <a:off x="0" y="0"/>
+                      <a:ext cx="2876377" cy="1620205"/>
+                    </a:xfrm>
+                    <a:prstGeom prst="rect">
+                      <a:avLst/>
+                    </a:prstGeom>
+                  </pic:spPr>
+                </pic:pic>
+              </a:graphicData>
+            </a:graphic>
+          </wp:inline>
+        </w:drawing>
+      </w:r>
     </w:p>
     <w:p>
       <w:pPr>
-        <w:rPr>
-          <w:lang w:val="en-US"/>
-        </w:rPr>
-      </w:pPr>
-    </w:p>
-    <w:p>
-      <w:pPr>
-        <w:rPr>
-          <w:lang w:val="en-US"/>
-        </w:rPr>
-      </w:pPr>
-    </w:p>
-    <w:p>
-      <w:pPr>
-        <w:rPr>
-          <w:lang w:val="en-US"/>
-        </w:rPr>
-      </w:pPr>
-    </w:p>
-    <w:p>
-      <w:pPr>
-        <w:rPr>
-          <w:lang w:val="en-US"/>
-        </w:rPr>
-      </w:pPr>
-    </w:p>
-    <w:p>
-      <w:pPr>
-        <w:rPr>
-          <w:lang w:val="en-US"/>
-        </w:rPr>
-      </w:pPr>
-    </w:p>
-    <w:p>
-      <w:pPr>
-        <w:rPr>
-          <w:lang w:val="en-US"/>
-        </w:rPr>
-      </w:pPr>
-    </w:p>
-    <w:p>
-      <w:pPr>
-        <w:rPr>
-          <w:lang w:val="en-US"/>
-        </w:rPr>
-      </w:pPr>
-    </w:p>
-    <w:p>
-      <w:pPr>
-        <w:rPr>
-          <w:lang w:val="en-US"/>
-        </w:rPr>
-      </w:pPr>
-    </w:p>
-    <w:p>
-      <w:pPr>
-        <w:rPr>
-          <w:lang w:val="en-US"/>
-        </w:rPr>
-      </w:pPr>
-    </w:p>
-    <w:p>
-      <w:pPr>
-        <w:rPr>
-          <w:lang w:val="en-US"/>
-        </w:rPr>
-      </w:pPr>
-    </w:p>
-    <w:p>
-      <w:pPr>
-        <w:rPr>
-          <w:lang w:val="en-US"/>
-        </w:rPr>
-      </w:pPr>
-    </w:p>
-    <w:p>
-      <w:pPr>
-        <w:rPr>
-          <w:lang w:val="en-US"/>
-        </w:rPr>
-      </w:pPr>
-    </w:p>
-    <w:p>
-      <w:pPr>
-        <w:rPr>
-          <w:lang w:val="en-US"/>
-        </w:rPr>
-      </w:pPr>
-    </w:p>
-    <w:p>
-      <w:pPr>
-        <w:rPr>
-          <w:lang w:val="en-US"/>
-        </w:rPr>
-      </w:pPr>
-    </w:p>
-    <w:p>
-      <w:pPr>
-        <w:rPr>
-          <w:lang w:val="en-US"/>
-        </w:rPr>
-      </w:pPr>
-    </w:p>
-    <w:p>
-      <w:pPr>
-        <w:rPr>
-          <w:lang w:val="en-US"/>
-        </w:rPr>
-      </w:pPr>
-    </w:p>
-    <w:p>
-      <w:pPr>
-        <w:rPr>
-          <w:lang w:val="en-US"/>
-        </w:rPr>
-      </w:pPr>
-    </w:p>
-    <w:p>
-      <w:pPr>
-        <w:pStyle w:val="Ttulo1"/>
-        <w:keepLines w:val="0"/>
-        <w:rPr>
-          <w:lang w:val="en-US"/>
-        </w:rPr>
-      </w:pPr>
-      <w:r>
-        <w:rPr>
-          <w:lang w:val="en-US"/>
-        </w:rPr>
-        <w:t>Data Processing</w:t>
-      </w:r>
-    </w:p>
-    <w:p>
-      <w:pPr>
-        <w:pStyle w:val="Ttulo1"/>
-        <w:keepLines w:val="0"/>
-        <w:rPr>
-          <w:lang w:val="en-US"/>
-        </w:rPr>
-      </w:pPr>
-      <w:r>
-        <w:rPr>
-          <w:lang w:val="en-US"/>
-        </w:rPr>
-        <w:t>Chart Interaction</w:t>
-      </w:r>
-    </w:p>
-    <w:p>
-      <w:pPr>
-        <w:pStyle w:val="Ttulo1"/>
+        <w:pStyle w:val="Heading1"/>
         <w:keepLines w:val="0"/>
         <w:rPr>
           <w:lang w:val="en-US"/>
@@ -2882,11 +2881,11 @@
       <w:jc w:val="both"/>
     </w:pPr>
   </w:style>
-  <w:style w:type="paragraph" w:styleId="Ttulo1">
+  <w:style w:type="paragraph" w:styleId="Heading1">
     <w:name w:val="heading 1"/>
     <w:basedOn w:val="Normal"/>
     <w:next w:val="Normal"/>
-    <w:link w:val="Ttulo1Carter"/>
+    <w:link w:val="Heading1Char"/>
     <w:uiPriority w:val="9"/>
     <w:qFormat/>
     <w:rsid w:val="00E259C2"/>
@@ -2903,11 +2902,11 @@
       <w:szCs w:val="32"/>
     </w:rPr>
   </w:style>
-  <w:style w:type="paragraph" w:styleId="Ttulo2">
+  <w:style w:type="paragraph" w:styleId="Heading2">
     <w:name w:val="heading 2"/>
     <w:basedOn w:val="Normal"/>
     <w:next w:val="Normal"/>
-    <w:link w:val="Ttulo2Carter"/>
+    <w:link w:val="Heading2Char"/>
     <w:uiPriority w:val="9"/>
     <w:unhideWhenUsed/>
     <w:qFormat/>
@@ -2925,12 +2924,12 @@
       <w:szCs w:val="26"/>
     </w:rPr>
   </w:style>
-  <w:style w:type="character" w:default="1" w:styleId="Tipodeletrapredefinidodopargrafo">
+  <w:style w:type="character" w:default="1" w:styleId="DefaultParagraphFont">
     <w:name w:val="Default Paragraph Font"/>
     <w:uiPriority w:val="1"/>
     <w:unhideWhenUsed/>
   </w:style>
-  <w:style w:type="table" w:default="1" w:styleId="Tabelanormal">
+  <w:style w:type="table" w:default="1" w:styleId="TableNormal">
     <w:name w:val="Normal Table"/>
     <w:uiPriority w:val="99"/>
     <w:semiHidden/>
@@ -2945,16 +2944,16 @@
       </w:tblCellMar>
     </w:tblPr>
   </w:style>
-  <w:style w:type="numbering" w:default="1" w:styleId="Semlista">
+  <w:style w:type="numbering" w:default="1" w:styleId="NoList">
     <w:name w:val="No List"/>
     <w:uiPriority w:val="99"/>
     <w:semiHidden/>
     <w:unhideWhenUsed/>
   </w:style>
-  <w:style w:type="character" w:customStyle="1" w:styleId="Ttulo1Carter">
-    <w:name w:val="Título 1 Caráter"/>
-    <w:basedOn w:val="Tipodeletrapredefinidodopargrafo"/>
-    <w:link w:val="Ttulo1"/>
+  <w:style w:type="character" w:customStyle="1" w:styleId="Heading1Char">
+    <w:name w:val="Heading 1 Char"/>
+    <w:basedOn w:val="DefaultParagraphFont"/>
+    <w:link w:val="Heading1"/>
     <w:uiPriority w:val="9"/>
     <w:rsid w:val="00E259C2"/>
     <w:rPr>
@@ -2964,7 +2963,7 @@
       <w:szCs w:val="32"/>
     </w:rPr>
   </w:style>
-  <w:style w:type="paragraph" w:styleId="PargrafodaLista">
+  <w:style w:type="paragraph" w:styleId="ListParagraph">
     <w:name w:val="List Paragraph"/>
     <w:basedOn w:val="Normal"/>
     <w:qFormat/>
@@ -2974,9 +2973,9 @@
       <w:contextualSpacing/>
     </w:pPr>
   </w:style>
-  <w:style w:type="character" w:styleId="Hiperligao">
+  <w:style w:type="character" w:styleId="Hyperlink">
     <w:name w:val="Hyperlink"/>
-    <w:basedOn w:val="Tipodeletrapredefinidodopargrafo"/>
+    <w:basedOn w:val="DefaultParagraphFont"/>
     <w:uiPriority w:val="99"/>
     <w:unhideWhenUsed/>
     <w:rsid w:val="00884D8B"/>
@@ -2985,9 +2984,9 @@
       <w:u w:val="single"/>
     </w:rPr>
   </w:style>
-  <w:style w:type="character" w:styleId="MenoNoResolvida">
+  <w:style w:type="character" w:styleId="UnresolvedMention">
     <w:name w:val="Unresolved Mention"/>
-    <w:basedOn w:val="Tipodeletrapredefinidodopargrafo"/>
+    <w:basedOn w:val="DefaultParagraphFont"/>
     <w:uiPriority w:val="99"/>
     <w:semiHidden/>
     <w:unhideWhenUsed/>
@@ -2997,9 +2996,9 @@
       <w:shd w:val="clear" w:color="auto" w:fill="E1DFDD"/>
     </w:rPr>
   </w:style>
-  <w:style w:type="table" w:styleId="TabelacomGrelha">
+  <w:style w:type="table" w:styleId="TableGrid">
     <w:name w:val="Table Grid"/>
-    <w:basedOn w:val="Tabelanormal"/>
+    <w:basedOn w:val="TableNormal"/>
     <w:uiPriority w:val="39"/>
     <w:rsid w:val="001D6D02"/>
     <w:pPr>
@@ -3016,10 +3015,10 @@
       </w:tblBorders>
     </w:tblPr>
   </w:style>
-  <w:style w:type="character" w:customStyle="1" w:styleId="Ttulo2Carter">
-    <w:name w:val="Título 2 Caráter"/>
-    <w:basedOn w:val="Tipodeletrapredefinidodopargrafo"/>
-    <w:link w:val="Ttulo2"/>
+  <w:style w:type="character" w:customStyle="1" w:styleId="Heading2Char">
+    <w:name w:val="Heading 2 Char"/>
+    <w:basedOn w:val="DefaultParagraphFont"/>
+    <w:link w:val="Heading2"/>
     <w:uiPriority w:val="9"/>
     <w:rsid w:val="00272A5B"/>
     <w:rPr>
@@ -3029,9 +3028,9 @@
       <w:szCs w:val="26"/>
     </w:rPr>
   </w:style>
-  <w:style w:type="table" w:styleId="TabeladeGrelha1Clara">
+  <w:style w:type="table" w:styleId="GridTable1Light">
     <w:name w:val="Grid Table 1 Light"/>
-    <w:basedOn w:val="Tabelanormal"/>
+    <w:basedOn w:val="TableNormal"/>
     <w:uiPriority w:val="46"/>
     <w:rsid w:val="00260830"/>
     <w:pPr>
@@ -3086,7 +3085,7 @@
       </w:rPr>
     </w:tblStylePr>
   </w:style>
-  <w:style w:type="paragraph" w:styleId="Legenda">
+  <w:style w:type="paragraph" w:styleId="Caption">
     <w:name w:val="caption"/>
     <w:basedOn w:val="Normal"/>
     <w:next w:val="Normal"/>

</xml_diff>